<commit_message>
Tutorium 5: Mehr Platz zur Beantwortung im Quiz gelassen
</commit_message>
<xml_diff>
--- a/TutoriumsAufgaben/doc/_2016_WS_PR1_TI/termin05/Quiz3.docx
+++ b/TutoriumsAufgaben/doc/_2016_WS_PR1_TI/termin05/Quiz3.docx
@@ -59,10 +59,29 @@
     <w:p>
       <w:pPr>
         <w:pStyle w:val="FragenAufgaben"/>
+        <w:numPr>
+          <w:ilvl w:val="0"/>
+          <w:numId w:val="0"/>
+        </w:numPr>
+        <w:ind w:left="720"/>
+      </w:pPr>
+    </w:p>
+    <w:p>
+      <w:pPr>
+        <w:pStyle w:val="FragenAufgaben"/>
       </w:pPr>
       <w:r>
         <w:t>Wie nennt man ein Objekt welches durch den Aufruf eines Konstruktors erzeugt wurde?</w:t>
       </w:r>
+    </w:p>
+    <w:p>
+      <w:pPr>
+        <w:pStyle w:val="FragenAufgaben"/>
+        <w:numPr>
+          <w:ilvl w:val="0"/>
+          <w:numId w:val="0"/>
+        </w:numPr>
+      </w:pPr>
     </w:p>
     <w:p>
       <w:pPr>
@@ -79,12 +98,6 @@
           <w:ilvl w:val="0"/>
           <w:numId w:val="7"/>
         </w:numPr>
-        <w:pBdr>
-          <w:top w:val="single" w:sz="4" w:space="1" w:color="auto"/>
-          <w:left w:val="single" w:sz="4" w:space="4" w:color="auto"/>
-          <w:bottom w:val="single" w:sz="4" w:space="1" w:color="auto"/>
-          <w:right w:val="single" w:sz="4" w:space="4" w:color="auto"/>
-        </w:pBdr>
       </w:pPr>
       <w:r>
         <w:t>Beim Verhältnis zwischen Klient und einem Dienstleister ist vor allem die Schnittstelle des Klienten wichtig.</w:t>
@@ -97,12 +110,6 @@
           <w:ilvl w:val="0"/>
           <w:numId w:val="7"/>
         </w:numPr>
-        <w:pBdr>
-          <w:top w:val="single" w:sz="4" w:space="1" w:color="auto"/>
-          <w:left w:val="single" w:sz="4" w:space="4" w:color="auto"/>
-          <w:bottom w:val="single" w:sz="4" w:space="1" w:color="auto"/>
-          <w:right w:val="single" w:sz="4" w:space="4" w:color="auto"/>
-        </w:pBdr>
       </w:pPr>
       <w:r>
         <w:t>Eine Klasse definiert Struktur und prinzipielles Verhalten ihrer Exemplare, aber jedes Exemplar kann einen individuellen Zustand haben.</w:t>
@@ -115,12 +122,6 @@
           <w:ilvl w:val="0"/>
           <w:numId w:val="7"/>
         </w:numPr>
-        <w:pBdr>
-          <w:top w:val="single" w:sz="4" w:space="1" w:color="auto"/>
-          <w:left w:val="single" w:sz="4" w:space="4" w:color="auto"/>
-          <w:bottom w:val="single" w:sz="4" w:space="1" w:color="auto"/>
-          <w:right w:val="single" w:sz="4" w:space="4" w:color="auto"/>
-        </w:pBdr>
       </w:pPr>
       <w:r>
         <w:t>Ein Dienstleister-Objekt bietet seine Dienste über seine Schnittstelle an</w:t>
@@ -136,12 +137,6 @@
           <w:ilvl w:val="0"/>
           <w:numId w:val="7"/>
         </w:numPr>
-        <w:pBdr>
-          <w:top w:val="single" w:sz="4" w:space="1" w:color="auto"/>
-          <w:left w:val="single" w:sz="4" w:space="4" w:color="auto"/>
-          <w:bottom w:val="single" w:sz="4" w:space="1" w:color="auto"/>
-          <w:right w:val="single" w:sz="4" w:space="4" w:color="auto"/>
-        </w:pBdr>
       </w:pPr>
       <w:r>
         <w:t>Die Schnittstelle eines Objektes sollte Informationen über seine Zustandsfelder liefern.</w:t>
@@ -154,12 +149,6 @@
           <w:ilvl w:val="0"/>
           <w:numId w:val="7"/>
         </w:numPr>
-        <w:pBdr>
-          <w:top w:val="single" w:sz="4" w:space="1" w:color="auto"/>
-          <w:left w:val="single" w:sz="4" w:space="4" w:color="auto"/>
-          <w:bottom w:val="single" w:sz="4" w:space="1" w:color="auto"/>
-          <w:right w:val="single" w:sz="4" w:space="4" w:color="auto"/>
-        </w:pBdr>
       </w:pPr>
       <w:r>
         <w:t>Ein Objekt kann abhängig von seinem Zustand, auf die gleiche Anfrage eines Klienten unterschiedlich reagieren.</w:t>
@@ -172,12 +161,6 @@
           <w:ilvl w:val="0"/>
           <w:numId w:val="7"/>
         </w:numPr>
-        <w:pBdr>
-          <w:top w:val="single" w:sz="4" w:space="1" w:color="auto"/>
-          <w:left w:val="single" w:sz="4" w:space="4" w:color="auto"/>
-          <w:bottom w:val="single" w:sz="4" w:space="1" w:color="auto"/>
-          <w:right w:val="single" w:sz="4" w:space="4" w:color="auto"/>
-        </w:pBdr>
       </w:pPr>
       <w:r>
         <w:t>Ein Objekt kann nicht sowohl Dienstleister als auch Klient sein.</w:t>
@@ -208,12 +191,6 @@
           <w:ilvl w:val="0"/>
           <w:numId w:val="9"/>
         </w:numPr>
-        <w:pBdr>
-          <w:top w:val="single" w:sz="4" w:space="1" w:color="auto"/>
-          <w:left w:val="single" w:sz="4" w:space="4" w:color="auto"/>
-          <w:bottom w:val="single" w:sz="4" w:space="1" w:color="auto"/>
-          <w:right w:val="single" w:sz="4" w:space="4" w:color="auto"/>
-        </w:pBdr>
       </w:pPr>
       <w:r>
         <w:t>Die nicht privaten(</w:t>
@@ -236,12 +213,6 @@
           <w:ilvl w:val="0"/>
           <w:numId w:val="9"/>
         </w:numPr>
-        <w:pBdr>
-          <w:top w:val="single" w:sz="4" w:space="1" w:color="auto"/>
-          <w:left w:val="single" w:sz="4" w:space="4" w:color="auto"/>
-          <w:bottom w:val="single" w:sz="4" w:space="1" w:color="auto"/>
-          <w:right w:val="single" w:sz="4" w:space="4" w:color="auto"/>
-        </w:pBdr>
       </w:pPr>
       <w:r>
         <w:t xml:space="preserve">Exemplarvariablen sollten immer </w:t>
@@ -270,12 +241,6 @@
           <w:ilvl w:val="0"/>
           <w:numId w:val="9"/>
         </w:numPr>
-        <w:pBdr>
-          <w:top w:val="single" w:sz="4" w:space="1" w:color="auto"/>
-          <w:left w:val="single" w:sz="4" w:space="4" w:color="auto"/>
-          <w:bottom w:val="single" w:sz="4" w:space="1" w:color="auto"/>
-          <w:right w:val="single" w:sz="4" w:space="4" w:color="auto"/>
-        </w:pBdr>
       </w:pPr>
       <w:r>
         <w:t>Die privaten(</w:t>
@@ -307,12 +272,6 @@
           <w:ilvl w:val="0"/>
           <w:numId w:val="9"/>
         </w:numPr>
-        <w:pBdr>
-          <w:top w:val="single" w:sz="4" w:space="1" w:color="auto"/>
-          <w:left w:val="single" w:sz="4" w:space="4" w:color="auto"/>
-          <w:bottom w:val="single" w:sz="4" w:space="1" w:color="auto"/>
-          <w:right w:val="single" w:sz="4" w:space="4" w:color="auto"/>
-        </w:pBdr>
       </w:pPr>
       <w:r>
         <w:t>Exemplarkonstanten (</w:t>
@@ -365,10 +324,10 @@
         <w:pStyle w:val="FragenAufgaben"/>
       </w:pPr>
       <w:r>
-        <w:t>Wie viele lokale Variablen hat die folgende</w:t>
-      </w:r>
-      <w:r>
-        <w:t xml:space="preserve"> Klasse</w:t>
+        <w:t xml:space="preserve">Wie viele lokale Variablen hat die </w:t>
+      </w:r>
+      <w:r>
+        <w:t>Klasse</w:t>
       </w:r>
       <w:r>
         <w:t xml:space="preserve"> </w:t>
@@ -554,6 +513,26 @@
     <w:p>
       <w:pPr>
         <w:pStyle w:val="FragenAufgaben"/>
+        <w:numPr>
+          <w:ilvl w:val="0"/>
+          <w:numId w:val="0"/>
+        </w:numPr>
+        <w:ind w:left="720"/>
+      </w:pPr>
+    </w:p>
+    <w:p>
+      <w:pPr>
+        <w:pStyle w:val="FragenAufgaben"/>
+        <w:numPr>
+          <w:ilvl w:val="0"/>
+          <w:numId w:val="0"/>
+        </w:numPr>
+        <w:ind w:left="720"/>
+      </w:pPr>
+    </w:p>
+    <w:p>
+      <w:pPr>
+        <w:pStyle w:val="FragenAufgaben"/>
       </w:pPr>
       <w:r>
         <w:t>Welche Belegung haben die 3 Variablen nach Ausführung des folgenden Java-Quelltextes?</w:t>
@@ -586,197 +565,243 @@
     <w:p>
       <w:pPr>
         <w:pStyle w:val="FragenAufgaben"/>
-      </w:pPr>
-      <w:r>
-        <w:t>Durch welche einzelne Anweisung lassen sich die einzelnen Anweisungen im Rumpf der folgenden Java-Methode ersetzen, ohne dass die Semantik der Methode verändert wird?</w:t>
-      </w:r>
-    </w:p>
-    <w:p>
-      <w:pPr>
-        <w:pStyle w:val="Code"/>
-      </w:pPr>
-      <w:r>
-        <w:t>public boolean istLeer() {</w:t>
-      </w:r>
-    </w:p>
-    <w:p>
-      <w:pPr>
-        <w:pStyle w:val="Code"/>
-      </w:pPr>
-      <w:r>
-        <w:tab/>
-        <w:t>if(checkState() != false) {</w:t>
-      </w:r>
-    </w:p>
-    <w:p>
-      <w:pPr>
-        <w:pStyle w:val="Code"/>
-      </w:pPr>
-      <w:r>
-        <w:tab/>
-      </w:r>
-      <w:r>
-        <w:tab/>
-        <w:t>return false;</w:t>
-      </w:r>
-    </w:p>
-    <w:p>
-      <w:pPr>
-        <w:pStyle w:val="Code"/>
-        <w:ind w:firstLine="696"/>
-      </w:pPr>
-      <w:r>
-        <w:t>} else {</w:t>
-      </w:r>
-    </w:p>
-    <w:p>
-      <w:pPr>
-        <w:pStyle w:val="Code"/>
-      </w:pPr>
-      <w:r>
-        <w:tab/>
-      </w:r>
-      <w:r>
-        <w:tab/>
-        <w:t xml:space="preserve">return </w:t>
-      </w:r>
-      <w:r>
-        <w:t>true</w:t>
-      </w:r>
-      <w:r>
-        <w:t>;</w:t>
-      </w:r>
-    </w:p>
-    <w:p>
-      <w:pPr>
-        <w:pStyle w:val="Code"/>
-        <w:ind w:firstLine="696"/>
-      </w:pPr>
-      <w:r>
-        <w:t>}</w:t>
-      </w:r>
-    </w:p>
-    <w:p>
-      <w:pPr>
-        <w:pStyle w:val="Code"/>
-      </w:pPr>
-      <w:r>
-        <w:t>}</w:t>
-      </w:r>
+        <w:numPr>
+          <w:ilvl w:val="0"/>
+          <w:numId w:val="0"/>
+        </w:numPr>
+        <w:ind w:left="720"/>
+      </w:pPr>
     </w:p>
     <w:p>
       <w:pPr>
         <w:pStyle w:val="FragenAufgaben"/>
-      </w:pPr>
-      <w:r>
-        <w:t>Vereinfache den Rumpf der Methode folgenden Methode auf eine Zeile (Volle Punktzahl bei Anwendung von de Morgan).</w:t>
-      </w:r>
-    </w:p>
-    <w:p>
-      <w:pPr>
-        <w:pStyle w:val="Code"/>
-      </w:pPr>
-      <w:r>
-        <w:t xml:space="preserve">boolean bahnuebergangPassierbar(boolean ampelRot, </w:t>
-      </w:r>
-    </w:p>
-    <w:p>
-      <w:pPr>
-        <w:pStyle w:val="Code"/>
-      </w:pPr>
-      <w:r>
-        <w:tab/>
-      </w:r>
-      <w:r>
-        <w:tab/>
-      </w:r>
-      <w:r>
-        <w:tab/>
-      </w:r>
-      <w:r>
-        <w:tab/>
-      </w:r>
-      <w:r>
-        <w:tab/>
-        <w:t>boolean schrankeHoch)</w:t>
-      </w:r>
-    </w:p>
-    <w:p>
-      <w:pPr>
-        <w:pStyle w:val="Code"/>
-      </w:pPr>
-      <w:r>
-        <w:t>{</w:t>
-      </w:r>
-    </w:p>
-    <w:p>
-      <w:pPr>
-        <w:pStyle w:val="Code"/>
-      </w:pPr>
-      <w:r>
-        <w:tab/>
-        <w:t>if(ampelRot || !schrankeHoch) {</w:t>
-      </w:r>
-    </w:p>
-    <w:p>
-      <w:pPr>
-        <w:pStyle w:val="Code"/>
-      </w:pPr>
-      <w:r>
-        <w:tab/>
-      </w:r>
-      <w:r>
-        <w:tab/>
-        <w:t>return false;</w:t>
-      </w:r>
-    </w:p>
-    <w:p>
-      <w:pPr>
-        <w:pStyle w:val="Code"/>
-        <w:ind w:firstLine="696"/>
-      </w:pPr>
-      <w:r>
-        <w:t>} else {</w:t>
-      </w:r>
-    </w:p>
-    <w:p>
-      <w:pPr>
-        <w:pStyle w:val="Code"/>
-      </w:pPr>
-      <w:r>
-        <w:tab/>
-      </w:r>
-      <w:r>
-        <w:tab/>
-        <w:t>return true;</w:t>
-      </w:r>
-    </w:p>
-    <w:p>
-      <w:pPr>
-        <w:pStyle w:val="Code"/>
-        <w:ind w:firstLine="696"/>
-      </w:pPr>
-      <w:r>
-        <w:t>}</w:t>
-      </w:r>
-    </w:p>
-    <w:p>
-      <w:pPr>
-        <w:pStyle w:val="Code"/>
-      </w:pPr>
-      <w:r>
-        <w:t>}</w:t>
-      </w:r>
-    </w:p>
-    <w:p>
-      <w:pPr>
-        <w:pStyle w:val="Code"/>
-      </w:pPr>
-      <w:r>
-        <w:br w:type="page"/>
-      </w:r>
+        <w:numPr>
+          <w:ilvl w:val="0"/>
+          <w:numId w:val="0"/>
+        </w:numPr>
+        <w:ind w:left="720"/>
+      </w:pPr>
       <w:bookmarkStart w:id="0" w:name="_GoBack"/>
       <w:bookmarkEnd w:id="0"/>
+    </w:p>
+    <w:p>
+      <w:pPr>
+        <w:pStyle w:val="FragenAufgaben"/>
+      </w:pPr>
+      <w:r>
+        <w:t>Durch welche einzelne Anweisung lassen sich die einzelnen Anweisungen im Rumpf der folgenden Java-Methode ersetzen, ohne dass die Semantik der Methode verändert wird?</w:t>
+      </w:r>
+    </w:p>
+    <w:p>
+      <w:pPr>
+        <w:pStyle w:val="Code"/>
+      </w:pPr>
+      <w:r>
+        <w:t>public boolean istLeer() {</w:t>
+      </w:r>
+    </w:p>
+    <w:p>
+      <w:pPr>
+        <w:pStyle w:val="Code"/>
+      </w:pPr>
+      <w:r>
+        <w:tab/>
+        <w:t>if(checkState() != false) {</w:t>
+      </w:r>
+    </w:p>
+    <w:p>
+      <w:pPr>
+        <w:pStyle w:val="Code"/>
+      </w:pPr>
+      <w:r>
+        <w:tab/>
+      </w:r>
+      <w:r>
+        <w:tab/>
+        <w:t>return false;</w:t>
+      </w:r>
+    </w:p>
+    <w:p>
+      <w:pPr>
+        <w:pStyle w:val="Code"/>
+        <w:ind w:firstLine="696"/>
+      </w:pPr>
+      <w:r>
+        <w:t>} else {</w:t>
+      </w:r>
+    </w:p>
+    <w:p>
+      <w:pPr>
+        <w:pStyle w:val="Code"/>
+      </w:pPr>
+      <w:r>
+        <w:tab/>
+      </w:r>
+      <w:r>
+        <w:tab/>
+        <w:t xml:space="preserve">return </w:t>
+      </w:r>
+      <w:r>
+        <w:t>true</w:t>
+      </w:r>
+      <w:r>
+        <w:t>;</w:t>
+      </w:r>
+    </w:p>
+    <w:p>
+      <w:pPr>
+        <w:pStyle w:val="Code"/>
+        <w:ind w:firstLine="696"/>
+      </w:pPr>
+      <w:r>
+        <w:t>}</w:t>
+      </w:r>
+    </w:p>
+    <w:p>
+      <w:pPr>
+        <w:pStyle w:val="Code"/>
+      </w:pPr>
+      <w:r>
+        <w:t>}</w:t>
+      </w:r>
+    </w:p>
+    <w:p>
+      <w:pPr>
+        <w:pStyle w:val="FragenAufgaben"/>
+        <w:numPr>
+          <w:ilvl w:val="0"/>
+          <w:numId w:val="0"/>
+        </w:numPr>
+        <w:ind w:left="720"/>
+      </w:pPr>
+    </w:p>
+    <w:p>
+      <w:pPr>
+        <w:pStyle w:val="FragenAufgaben"/>
+        <w:numPr>
+          <w:ilvl w:val="0"/>
+          <w:numId w:val="0"/>
+        </w:numPr>
+        <w:ind w:left="720"/>
+      </w:pPr>
+    </w:p>
+    <w:p>
+      <w:pPr>
+        <w:pStyle w:val="FragenAufgaben"/>
+      </w:pPr>
+      <w:r>
+        <w:t xml:space="preserve">Vereinfache den </w:t>
+      </w:r>
+      <w:r>
+        <w:t>Rumpf</w:t>
+      </w:r>
+      <w:r>
+        <w:t xml:space="preserve"> der Methode folgenden Methode auf eine Zeile (Volle Punktzahl bei Anwendung von de Morgan).</w:t>
+      </w:r>
+    </w:p>
+    <w:p>
+      <w:pPr>
+        <w:pStyle w:val="Code"/>
+      </w:pPr>
+      <w:r>
+        <w:t xml:space="preserve">boolean bahnuebergangPassierbar(boolean ampelRot, </w:t>
+      </w:r>
+    </w:p>
+    <w:p>
+      <w:pPr>
+        <w:pStyle w:val="Code"/>
+      </w:pPr>
+      <w:r>
+        <w:tab/>
+      </w:r>
+      <w:r>
+        <w:tab/>
+      </w:r>
+      <w:r>
+        <w:tab/>
+      </w:r>
+      <w:r>
+        <w:tab/>
+      </w:r>
+      <w:r>
+        <w:tab/>
+        <w:t>boolean schrankeHoch)</w:t>
+      </w:r>
+    </w:p>
+    <w:p>
+      <w:pPr>
+        <w:pStyle w:val="Code"/>
+      </w:pPr>
+      <w:r>
+        <w:t>{</w:t>
+      </w:r>
+    </w:p>
+    <w:p>
+      <w:pPr>
+        <w:pStyle w:val="Code"/>
+      </w:pPr>
+      <w:r>
+        <w:tab/>
+        <w:t>if(ampelRot || !schrankeHoch) {</w:t>
+      </w:r>
+    </w:p>
+    <w:p>
+      <w:pPr>
+        <w:pStyle w:val="Code"/>
+      </w:pPr>
+      <w:r>
+        <w:tab/>
+      </w:r>
+      <w:r>
+        <w:tab/>
+        <w:t>return false;</w:t>
+      </w:r>
+    </w:p>
+    <w:p>
+      <w:pPr>
+        <w:pStyle w:val="Code"/>
+        <w:ind w:firstLine="696"/>
+      </w:pPr>
+      <w:r>
+        <w:t>} else {</w:t>
+      </w:r>
+    </w:p>
+    <w:p>
+      <w:pPr>
+        <w:pStyle w:val="Code"/>
+      </w:pPr>
+      <w:r>
+        <w:tab/>
+      </w:r>
+      <w:r>
+        <w:tab/>
+        <w:t>return true;</w:t>
+      </w:r>
+    </w:p>
+    <w:p>
+      <w:pPr>
+        <w:pStyle w:val="Code"/>
+        <w:ind w:firstLine="696"/>
+      </w:pPr>
+      <w:r>
+        <w:t>}</w:t>
+      </w:r>
+    </w:p>
+    <w:p>
+      <w:pPr>
+        <w:pStyle w:val="Code"/>
+      </w:pPr>
+      <w:r>
+        <w:t>}</w:t>
+      </w:r>
+    </w:p>
+    <w:p>
+      <w:pPr>
+        <w:pStyle w:val="Code"/>
+      </w:pPr>
+      <w:r>
+        <w:br w:type="page"/>
+      </w:r>
     </w:p>
     <w:p>
       <w:pPr>
@@ -1240,7 +1265,7 @@
                 <w:bCs/>
                 <w:noProof/>
               </w:rPr>
-              <w:t>3</w:t>
+              <w:t>1</w:t>
             </w:r>
             <w:r>
               <w:rPr>
@@ -1475,8 +1500,8 @@
   <w:abstractNum w:abstractNumId="1" w15:restartNumberingAfterBreak="0">
     <w:nsid w:val="233027A6"/>
     <w:multiLevelType w:val="hybridMultilevel"/>
-    <w:tmpl w:val="52C6FB32"/>
-    <w:lvl w:ilvl="0" w:tplc="6C30DEC4">
+    <w:tmpl w:val="BFB067DA"/>
+    <w:lvl w:ilvl="0" w:tplc="8D60325A">
       <w:start w:val="1"/>
       <w:numFmt w:val="decimal"/>
       <w:pStyle w:val="FragenAufgaben"/>
@@ -3122,7 +3147,7 @@
     <w:basedOn w:val="Listenabsatz"/>
     <w:link w:val="FragenAufgabenZchn"/>
     <w:qFormat/>
-    <w:rsid w:val="00454755"/>
+    <w:rsid w:val="006C5D9B"/>
     <w:pPr>
       <w:numPr>
         <w:numId w:val="6"/>
@@ -3134,7 +3159,7 @@
     <w:name w:val="Fragen/Aufgaben Zchn"/>
     <w:basedOn w:val="ListenabsatzZchn"/>
     <w:link w:val="FragenAufgaben"/>
-    <w:rsid w:val="00454755"/>
+    <w:rsid w:val="006C5D9B"/>
   </w:style>
 </w:styles>
 </file>

</xml_diff>